<commit_message>
Added reports for Lab 1 and Lab 2
</commit_message>
<xml_diff>
--- a/Лаб гит 1/Отчет.docx
+++ b/Лаб гит 1/Отчет.docx
@@ -343,15 +343,16 @@
           <w:sz w:val="24"/>
           <w:szCs w:val="24"/>
         </w:rPr>
-        <w:t>Введение в профессию</w:t>
-      </w:r>
-      <w:r>
-        <w:rPr>
-          <w:rFonts w:ascii="Times New Roman" w:hAnsi="Times New Roman" w:cs="Times New Roman"/>
-          <w:sz w:val="24"/>
-          <w:szCs w:val="24"/>
-        </w:rPr>
-        <w:t>»</w:t>
+        <w:t>Объектно-ориентированное-программировани</w:t>
+      </w:r>
+      <w:r>
+        <w:rPr>
+          <w:rFonts w:ascii="Times New Roman" w:hAnsi="Times New Roman" w:cs="Times New Roman"/>
+          <w:color w:val="FF0000"/>
+          <w:sz w:val="24"/>
+          <w:szCs w:val="24"/>
+        </w:rPr>
+        <w:t>е»</w:t>
       </w:r>
     </w:p>
     <w:p>
@@ -605,7 +606,15 @@
           <w:sz w:val="24"/>
           <w:szCs w:val="24"/>
         </w:rPr>
-        <w:t>20</w:t>
+        <w:t>2</w:t>
+      </w:r>
+      <w:r>
+        <w:rPr>
+          <w:rFonts w:ascii="Times New Roman" w:hAnsi="Times New Roman" w:cs="Times New Roman"/>
+          <w:sz w:val="24"/>
+          <w:szCs w:val="24"/>
+        </w:rPr>
+        <w:t>1</w:t>
       </w:r>
     </w:p>
     <w:p>
@@ -1031,7 +1040,6 @@
         </w:rPr>
         <w:t>.</w:t>
       </w:r>
-      <w:proofErr w:type="spellStart"/>
       <w:r>
         <w:rPr>
           <w:rFonts w:ascii="Times New Roman" w:hAnsi="Times New Roman" w:cs="Times New Roman"/>
@@ -1041,7 +1049,6 @@
         </w:rPr>
         <w:t>py</w:t>
       </w:r>
-      <w:proofErr w:type="spellEnd"/>
       <w:r>
         <w:rPr>
           <w:rFonts w:ascii="Times New Roman" w:hAnsi="Times New Roman" w:cs="Times New Roman"/>
@@ -1109,7 +1116,6 @@
         </w:rPr>
         <w:t>.</w:t>
       </w:r>
-      <w:proofErr w:type="spellStart"/>
       <w:r>
         <w:rPr>
           <w:rFonts w:ascii="Times New Roman" w:hAnsi="Times New Roman" w:cs="Times New Roman"/>
@@ -1119,7 +1125,6 @@
         </w:rPr>
         <w:t>py</w:t>
       </w:r>
-      <w:proofErr w:type="spellEnd"/>
       <w:r>
         <w:rPr>
           <w:rFonts w:ascii="Times New Roman" w:hAnsi="Times New Roman" w:cs="Times New Roman"/>
@@ -1179,19 +1184,8 @@
           <w:szCs w:val="24"/>
           <w:lang w:val="en-US"/>
         </w:rPr>
-        <w:t xml:space="preserve">git </w:t>
-      </w:r>
-      <w:proofErr w:type="gramStart"/>
-      <w:r>
-        <w:rPr>
-          <w:rFonts w:ascii="Times New Roman" w:hAnsi="Times New Roman" w:cs="Times New Roman"/>
-          <w:sz w:val="24"/>
-          <w:szCs w:val="24"/>
-          <w:lang w:val="en-US"/>
-        </w:rPr>
-        <w:t>add .</w:t>
-      </w:r>
-      <w:proofErr w:type="gramEnd"/>
+        <w:t>git add .</w:t>
+      </w:r>
     </w:p>
     <w:p>
       <w:pPr>
@@ -1489,7 +1483,6 @@
         </w:rPr>
         <w:t xml:space="preserve"> </w:t>
       </w:r>
-      <w:proofErr w:type="spellStart"/>
       <w:r>
         <w:rPr>
           <w:rFonts w:ascii="Times New Roman" w:hAnsi="Times New Roman" w:cs="Times New Roman"/>
@@ -1499,7 +1492,6 @@
         </w:rPr>
         <w:t>finding_a_bug</w:t>
       </w:r>
-      <w:proofErr w:type="spellEnd"/>
     </w:p>
     <w:p>
       <w:pPr>
@@ -1543,7 +1535,6 @@
         </w:rPr>
         <w:t>.</w:t>
       </w:r>
-      <w:proofErr w:type="spellStart"/>
       <w:r>
         <w:rPr>
           <w:rFonts w:ascii="Times New Roman" w:hAnsi="Times New Roman" w:cs="Times New Roman"/>
@@ -1553,7 +1544,6 @@
         </w:rPr>
         <w:t>py</w:t>
       </w:r>
-      <w:proofErr w:type="spellEnd"/>
       <w:r>
         <w:rPr>
           <w:rFonts w:ascii="Times New Roman" w:hAnsi="Times New Roman" w:cs="Times New Roman"/>
@@ -1587,19 +1577,8 @@
           <w:szCs w:val="24"/>
           <w:lang w:val="en-US"/>
         </w:rPr>
-        <w:t xml:space="preserve">git branch </w:t>
-      </w:r>
-      <w:proofErr w:type="spellStart"/>
-      <w:r>
-        <w:rPr>
-          <w:rFonts w:ascii="Times New Roman" w:hAnsi="Times New Roman" w:cs="Times New Roman"/>
-          <w:sz w:val="24"/>
-          <w:szCs w:val="24"/>
-          <w:lang w:val="en-US"/>
-        </w:rPr>
-        <w:t>branch_name</w:t>
-      </w:r>
-      <w:proofErr w:type="spellEnd"/>
+        <w:t>git branch branch_name</w:t>
+      </w:r>
     </w:p>
     <w:p>
       <w:pPr>
@@ -1618,19 +1597,8 @@
           <w:lang w:val="en-US"/>
         </w:rPr>
         <w:tab/>
-        <w:t xml:space="preserve">git </w:t>
-      </w:r>
-      <w:proofErr w:type="gramStart"/>
-      <w:r>
-        <w:rPr>
-          <w:rFonts w:ascii="Times New Roman" w:hAnsi="Times New Roman" w:cs="Times New Roman"/>
-          <w:sz w:val="24"/>
-          <w:szCs w:val="24"/>
-          <w:lang w:val="en-US"/>
-        </w:rPr>
-        <w:t>add .</w:t>
-      </w:r>
-      <w:proofErr w:type="gramEnd"/>
+        <w:t>git add .</w:t>
+      </w:r>
     </w:p>
     <w:p>
       <w:pPr>
@@ -1749,14 +1717,12 @@
         </w:rPr>
         <w:t xml:space="preserve"> </w:t>
       </w:r>
-      <w:proofErr w:type="spellStart"/>
       <w:r>
         <w:rPr>
           <w:lang w:val="en-US"/>
         </w:rPr>
         <w:t>branch_name</w:t>
       </w:r>
-      <w:proofErr w:type="spellEnd"/>
       <w:r>
         <w:rPr>
           <w:rFonts w:ascii="Times New Roman" w:hAnsi="Times New Roman" w:cs="Times New Roman"/>
@@ -2364,7 +2330,6 @@
         </w:rPr>
         <w:t>q</w:t>
       </w:r>
-      <w:proofErr w:type="gramStart"/>
       <w:r>
         <w:rPr>
           <w:rFonts w:ascii="Times New Roman" w:hAnsi="Times New Roman" w:cs="Times New Roman"/>
@@ -2373,7 +2338,6 @@
         </w:rPr>
         <w:t>) )</w:t>
       </w:r>
-      <w:proofErr w:type="gramEnd"/>
     </w:p>
     <w:p>
       <w:pPr>
@@ -2591,7 +2555,6 @@
         </w:rPr>
         <w:t>_</w:t>
       </w:r>
-      <w:proofErr w:type="gramStart"/>
       <w:r>
         <w:rPr>
           <w:rFonts w:ascii="Times New Roman" w:hAnsi="Times New Roman" w:cs="Times New Roman"/>
@@ -2607,16 +2570,7 @@
           <w:sz w:val="24"/>
           <w:szCs w:val="24"/>
         </w:rPr>
-        <w:t xml:space="preserve"> .</w:t>
-      </w:r>
-      <w:proofErr w:type="gramEnd"/>
-      <w:r>
-        <w:rPr>
-          <w:rFonts w:ascii="Times New Roman" w:hAnsi="Times New Roman" w:cs="Times New Roman"/>
-          <w:sz w:val="24"/>
-          <w:szCs w:val="24"/>
-        </w:rPr>
-        <w:t xml:space="preserve"> </w:t>
+        <w:t xml:space="preserve"> . </w:t>
       </w:r>
       <w:r>
         <w:rPr>
@@ -2685,10 +2639,7 @@
       </w:pPr>
       <w:r>
         <w:lastRenderedPageBreak/>
-        <w:t>Заключение</w:t>
-      </w:r>
-      <w:r>
-        <w:t>:</w:t>
+        <w:t>Заключение:</w:t>
       </w:r>
     </w:p>
     <w:p>
@@ -2706,13 +2657,6 @@
           <w:szCs w:val="24"/>
         </w:rPr>
         <w:tab/>
-      </w:r>
-      <w:r>
-        <w:rPr>
-          <w:rFonts w:ascii="Times New Roman" w:hAnsi="Times New Roman" w:cs="Times New Roman"/>
-          <w:sz w:val="24"/>
-          <w:szCs w:val="24"/>
-        </w:rPr>
         <w:t>Я изучил</w:t>
       </w:r>
       <w:r>

</xml_diff>